<commit_message>
artefatos 9, 11, 12 e 13 alterados
</commit_message>
<xml_diff>
--- a/Artefatos/11- Lista de Restrições.docx
+++ b/Artefatos/11- Lista de Restrições.docx
@@ -1,15 +1,16 @@
 
 <file path=word/document.xml><?xml version="1.0" encoding="utf-8"?>
-<w:document xmlns:wpc="http://schemas.microsoft.com/office/word/2010/wordprocessingCanvas" xmlns:mc="http://schemas.openxmlformats.org/markup-compatibility/2006" xmlns:o="urn:schemas-microsoft-com:office:office" xmlns:r="http://schemas.openxmlformats.org/officeDocument/2006/relationships" xmlns:m="http://schemas.openxmlformats.org/officeDocument/2006/math" xmlns:v="urn:schemas-microsoft-com:vml" xmlns:wp14="http://schemas.microsoft.com/office/word/2010/wordprocessingDrawing" xmlns:wp="http://schemas.openxmlformats.org/drawingml/2006/wordprocessingDrawing" xmlns:w10="urn:schemas-microsoft-com:office:word" xmlns:w="http://schemas.openxmlformats.org/wordprocessingml/2006/main" xmlns:w14="http://schemas.microsoft.com/office/word/2010/wordml" xmlns:w15="http://schemas.microsoft.com/office/word/2012/wordml" xmlns:wpg="http://schemas.microsoft.com/office/word/2010/wordprocessingGroup" xmlns:wpi="http://schemas.microsoft.com/office/word/2010/wordprocessingInk" xmlns:wne="http://schemas.microsoft.com/office/word/2006/wordml" xmlns:wps="http://schemas.microsoft.com/office/word/2010/wordprocessingShape" mc:Ignorable="w14 w15 wp14">
+<w:document xmlns:o="urn:schemas-microsoft-com:office:office" xmlns:r="http://schemas.openxmlformats.org/officeDocument/2006/relationships" xmlns:v="urn:schemas-microsoft-com:vml" xmlns:w="http://schemas.openxmlformats.org/wordprocessingml/2006/main" xmlns:w10="urn:schemas-microsoft-com:office:word" xmlns:wp="http://schemas.openxmlformats.org/drawingml/2006/wordprocessingDrawing" xmlns:wps="http://schemas.microsoft.com/office/word/2010/wordprocessingShape" xmlns:wpg="http://schemas.microsoft.com/office/word/2010/wordprocessingGroup" xmlns:mc="http://schemas.openxmlformats.org/markup-compatibility/2006" xmlns:wp14="http://schemas.microsoft.com/office/word/2010/wordprocessingDrawing" xmlns:w14="http://schemas.microsoft.com/office/word/2010/wordml" mc:Ignorable="w14 wp14">
   <w:body>
     <w:p>
       <w:pPr>
-        <w:pStyle w:val="Ttulo"/>
+        <w:pStyle w:val="Ttulododocumento"/>
         <w:rPr>
+          <w:b/>
           <w:b/>
         </w:rPr>
       </w:pPr>
-      <w:bookmarkStart w:id="0" w:name="_gjdgxs" w:colFirst="0" w:colLast="0"/>
+      <w:bookmarkStart w:id="0" w:name="_gjdgxs"/>
       <w:bookmarkEnd w:id="0"/>
       <w:r>
         <w:rPr>
@@ -18,52 +19,66 @@
         <w:t>Lista de Restrições</w:t>
       </w:r>
     </w:p>
-    <w:p/>
+    <w:p>
+      <w:pPr>
+        <w:pStyle w:val="Normal"/>
+        <w:rPr/>
+      </w:pPr>
+      <w:r>
+        <w:rPr/>
+      </w:r>
+    </w:p>
     <w:tbl>
       <w:tblPr>
         <w:tblStyle w:val="a"/>
         <w:tblW w:w="9030" w:type="dxa"/>
-        <w:tblInd w:w="-60" w:type="dxa"/>
+        <w:jc w:val="left"/>
+        <w:tblInd w:w="-128" w:type="dxa"/>
         <w:tblBorders>
-          <w:top w:val="nil"/>
-          <w:left w:val="nil"/>
-          <w:bottom w:val="nil"/>
-          <w:right w:val="nil"/>
-          <w:insideH w:val="nil"/>
-          <w:insideV w:val="nil"/>
+          <w:top w:val="single" w:sz="18" w:space="0" w:color="000001"/>
+          <w:left w:val="single" w:sz="18" w:space="0" w:color="000001"/>
+          <w:bottom w:val="single" w:sz="18" w:space="0" w:color="000001"/>
+          <w:right w:val="single" w:sz="18" w:space="0" w:color="000001"/>
+          <w:insideH w:val="single" w:sz="18" w:space="0" w:color="000001"/>
+          <w:insideV w:val="single" w:sz="18" w:space="0" w:color="000001"/>
         </w:tblBorders>
-        <w:tblLayout w:type="fixed"/>
-        <w:tblLook w:val="0600" w:firstRow="0" w:lastRow="0" w:firstColumn="0" w:lastColumn="0" w:noHBand="1" w:noVBand="1"/>
+        <w:tblCellMar>
+          <w:top w:w="40" w:type="dxa"/>
+          <w:left w:w="17" w:type="dxa"/>
+          <w:bottom w:w="40" w:type="dxa"/>
+          <w:right w:w="40" w:type="dxa"/>
+        </w:tblCellMar>
+        <w:tblLook w:firstRow="0" w:noVBand="1" w:lastRow="0" w:firstColumn="0" w:lastColumn="0" w:noHBand="1" w:val="0600"/>
       </w:tblPr>
       <w:tblGrid>
-        <w:gridCol w:w="4388"/>
+        <w:gridCol w:w="4387"/>
         <w:gridCol w:w="4642"/>
       </w:tblGrid>
       <w:tr>
         <w:trPr>
-          <w:trHeight w:val="340"/>
+          <w:trHeight w:val="340" w:hRule="atLeast"/>
         </w:trPr>
         <w:tc>
           <w:tcPr>
-            <w:tcW w:w="4388" w:type="dxa"/>
+            <w:tcW w:w="4387" w:type="dxa"/>
             <w:tcBorders>
-              <w:top w:val="single" w:sz="18" w:space="0" w:color="000000"/>
-              <w:left w:val="single" w:sz="18" w:space="0" w:color="000000"/>
-              <w:bottom w:val="single" w:sz="18" w:space="0" w:color="000000"/>
-              <w:right w:val="single" w:sz="18" w:space="0" w:color="000000"/>
+              <w:top w:val="single" w:sz="18" w:space="0" w:color="000001"/>
+              <w:left w:val="single" w:sz="18" w:space="0" w:color="000001"/>
+              <w:bottom w:val="single" w:sz="18" w:space="0" w:color="000001"/>
+              <w:right w:val="single" w:sz="18" w:space="0" w:color="000001"/>
+              <w:insideH w:val="single" w:sz="18" w:space="0" w:color="000001"/>
+              <w:insideV w:val="single" w:sz="18" w:space="0" w:color="000001"/>
             </w:tcBorders>
-            <w:shd w:val="clear" w:color="auto" w:fill="FFE599"/>
+            <w:shd w:color="auto" w:fill="FFE599" w:val="clear"/>
             <w:tcMar>
-              <w:top w:w="40" w:type="dxa"/>
-              <w:left w:w="40" w:type="dxa"/>
-              <w:bottom w:w="40" w:type="dxa"/>
-              <w:right w:w="40" w:type="dxa"/>
+              <w:left w:w="17" w:type="dxa"/>
             </w:tcMar>
             <w:vAlign w:val="bottom"/>
           </w:tcPr>
           <w:p>
             <w:pPr>
-              <w:widowControl w:val="0"/>
+              <w:pStyle w:val="Normal"/>
+              <w:widowControl w:val="false"/>
               <w:rPr>
                 <w:color w:val="000000" w:themeColor="text1"/>
               </w:rPr>
@@ -81,23 +96,23 @@
           <w:tcPr>
             <w:tcW w:w="4642" w:type="dxa"/>
             <w:tcBorders>
-              <w:top w:val="single" w:sz="18" w:space="0" w:color="000000"/>
+              <w:top w:val="single" w:sz="18" w:space="0" w:color="000001"/>
               <w:left w:val="single" w:sz="6" w:space="0" w:color="CCCCCC"/>
-              <w:bottom w:val="single" w:sz="18" w:space="0" w:color="000000"/>
-              <w:right w:val="single" w:sz="18" w:space="0" w:color="000000"/>
+              <w:bottom w:val="single" w:sz="18" w:space="0" w:color="000001"/>
+              <w:right w:val="single" w:sz="18" w:space="0" w:color="000001"/>
+              <w:insideH w:val="single" w:sz="18" w:space="0" w:color="000001"/>
+              <w:insideV w:val="single" w:sz="18" w:space="0" w:color="000001"/>
             </w:tcBorders>
-            <w:shd w:val="clear" w:color="auto" w:fill="FFE599"/>
+            <w:shd w:color="auto" w:fill="FFE599" w:val="clear"/>
             <w:tcMar>
-              <w:top w:w="40" w:type="dxa"/>
-              <w:left w:w="40" w:type="dxa"/>
-              <w:bottom w:w="40" w:type="dxa"/>
-              <w:right w:w="40" w:type="dxa"/>
+              <w:left w:w="32" w:type="dxa"/>
             </w:tcMar>
             <w:vAlign w:val="bottom"/>
           </w:tcPr>
           <w:p>
             <w:pPr>
-              <w:widowControl w:val="0"/>
+              <w:pStyle w:val="Normal"/>
+              <w:widowControl w:val="false"/>
               <w:rPr>
                 <w:color w:val="000000" w:themeColor="text1"/>
               </w:rPr>
@@ -114,29 +129,29 @@
       </w:tr>
       <w:tr>
         <w:trPr>
-          <w:trHeight w:val="340"/>
+          <w:trHeight w:val="340" w:hRule="atLeast"/>
         </w:trPr>
         <w:tc>
           <w:tcPr>
-            <w:tcW w:w="4388" w:type="dxa"/>
+            <w:tcW w:w="4387" w:type="dxa"/>
             <w:tcBorders>
-              <w:top w:val="single" w:sz="18" w:space="0" w:color="000000"/>
-              <w:left w:val="single" w:sz="18" w:space="0" w:color="000000"/>
-              <w:bottom w:val="single" w:sz="18" w:space="0" w:color="000000"/>
-              <w:right w:val="single" w:sz="18" w:space="0" w:color="000000"/>
+              <w:top w:val="single" w:sz="18" w:space="0" w:color="000001"/>
+              <w:left w:val="single" w:sz="18" w:space="0" w:color="000001"/>
+              <w:bottom w:val="single" w:sz="18" w:space="0" w:color="000001"/>
+              <w:right w:val="single" w:sz="18" w:space="0" w:color="000001"/>
+              <w:insideH w:val="single" w:sz="18" w:space="0" w:color="000001"/>
+              <w:insideV w:val="single" w:sz="18" w:space="0" w:color="000001"/>
             </w:tcBorders>
-            <w:shd w:val="clear" w:color="auto" w:fill="auto"/>
+            <w:shd w:fill="auto" w:val="clear"/>
             <w:tcMar>
-              <w:top w:w="40" w:type="dxa"/>
-              <w:left w:w="40" w:type="dxa"/>
-              <w:bottom w:w="40" w:type="dxa"/>
-              <w:right w:w="40" w:type="dxa"/>
+              <w:left w:w="17" w:type="dxa"/>
             </w:tcMar>
             <w:vAlign w:val="bottom"/>
           </w:tcPr>
           <w:p>
             <w:pPr>
-              <w:widowControl w:val="0"/>
+              <w:pStyle w:val="Normal"/>
+              <w:widowControl w:val="false"/>
               <w:jc w:val="both"/>
               <w:rPr>
                 <w:color w:val="000000" w:themeColor="text1"/>
@@ -154,90 +169,90 @@
           <w:tcPr>
             <w:tcW w:w="4642" w:type="dxa"/>
             <w:tcBorders>
-              <w:top w:val="single" w:sz="18" w:space="0" w:color="000000"/>
+              <w:top w:val="single" w:sz="18" w:space="0" w:color="000001"/>
               <w:left w:val="single" w:sz="6" w:space="0" w:color="CCCCCC"/>
-              <w:bottom w:val="single" w:sz="18" w:space="0" w:color="000000"/>
-              <w:right w:val="single" w:sz="18" w:space="0" w:color="000000"/>
+              <w:bottom w:val="single" w:sz="18" w:space="0" w:color="000001"/>
+              <w:right w:val="single" w:sz="18" w:space="0" w:color="000001"/>
+              <w:insideH w:val="single" w:sz="18" w:space="0" w:color="000001"/>
+              <w:insideV w:val="single" w:sz="18" w:space="0" w:color="000001"/>
             </w:tcBorders>
-            <w:shd w:val="clear" w:color="auto" w:fill="auto"/>
+            <w:shd w:fill="auto" w:val="clear"/>
             <w:tcMar>
-              <w:top w:w="40" w:type="dxa"/>
-              <w:left w:w="40" w:type="dxa"/>
-              <w:bottom w:w="40" w:type="dxa"/>
-              <w:right w:w="40" w:type="dxa"/>
+              <w:left w:w="32" w:type="dxa"/>
             </w:tcMar>
             <w:vAlign w:val="bottom"/>
           </w:tcPr>
           <w:p>
             <w:pPr>
-              <w:widowControl w:val="0"/>
-              <w:spacing w:before="240" w:after="240"/>
+              <w:pStyle w:val="Normal"/>
+              <w:widowControl w:val="false"/>
+              <w:spacing w:before="297" w:after="297"/>
               <w:jc w:val="both"/>
               <w:rPr>
                 <w:color w:val="000000" w:themeColor="text1"/>
               </w:rPr>
             </w:pPr>
+            <w:bookmarkStart w:id="1" w:name="_GoBack"/>
+            <w:bookmarkEnd w:id="1"/>
             <w:r>
               <w:rPr>
                 <w:color w:val="000000" w:themeColor="text1"/>
               </w:rPr>
-              <w:t>O proprietário deseja avaliar o software</w:t>
+              <w:t>O proprietário deseja avaliar o software.</w:t>
             </w:r>
-            <w:r>
-              <w:rPr>
-                <w:color w:val="000000" w:themeColor="text1"/>
-              </w:rPr>
-              <w:t>.</w:t>
-            </w:r>
-            <w:bookmarkStart w:id="1" w:name="_GoBack"/>
-            <w:bookmarkEnd w:id="1"/>
           </w:p>
         </w:tc>
       </w:tr>
     </w:tbl>
     <w:p>
       <w:pPr>
-        <w:spacing w:after="240"/>
+        <w:pStyle w:val="Normal"/>
+        <w:spacing w:before="0" w:after="240"/>
+        <w:rPr/>
       </w:pPr>
+      <w:r>
+        <w:rPr/>
+      </w:r>
     </w:p>
     <w:sectPr>
-      <w:pgSz w:w="11909" w:h="16834"/>
-      <w:pgMar w:top="1440" w:right="1440" w:bottom="1440" w:left="1440" w:header="0" w:footer="720" w:gutter="0"/>
-      <w:pgNumType w:start="1"/>
-      <w:cols w:space="720"/>
+      <w:type w:val="nextPage"/>
+      <w:pgSz w:w="11906" w:h="16838"/>
+      <w:pgMar w:left="1440" w:right="1440" w:header="0" w:top="1440" w:footer="0" w:bottom="1440" w:gutter="0"/>
+      <w:pgNumType w:start="1" w:fmt="decimal"/>
+      <w:formProt w:val="false"/>
+      <w:textDirection w:val="lrTb"/>
+      <w:docGrid w:type="default" w:linePitch="100" w:charSpace="4096"/>
     </w:sectPr>
   </w:body>
 </w:document>
 </file>
 
 <file path=word/styles.xml><?xml version="1.0" encoding="utf-8"?>
-<w:styles xmlns:mc="http://schemas.openxmlformats.org/markup-compatibility/2006" xmlns:r="http://schemas.openxmlformats.org/officeDocument/2006/relationships" xmlns:w="http://schemas.openxmlformats.org/wordprocessingml/2006/main" xmlns:w14="http://schemas.microsoft.com/office/word/2010/wordml" xmlns:w15="http://schemas.microsoft.com/office/word/2012/wordml" mc:Ignorable="w14 w15">
+<w:styles xmlns:w="http://schemas.openxmlformats.org/wordprocessingml/2006/main" xmlns:w14="http://schemas.microsoft.com/office/word/2010/wordml" xmlns:mc="http://schemas.openxmlformats.org/markup-compatibility/2006" mc:Ignorable="w14">
   <w:docDefaults>
     <w:rPrDefault>
       <w:rPr>
-        <w:rFonts w:ascii="Arial" w:eastAsia="Arial" w:hAnsi="Arial" w:cs="Arial"/>
+        <w:rFonts w:ascii="Arial" w:hAnsi="Arial" w:eastAsia="Arial" w:cs="Arial"/>
         <w:sz w:val="22"/>
         <w:szCs w:val="22"/>
         <w:lang w:val="pt-BR" w:eastAsia="pt-BR" w:bidi="ar-SA"/>
       </w:rPr>
     </w:rPrDefault>
     <w:pPrDefault>
-      <w:pPr>
-        <w:spacing w:line="276" w:lineRule="auto"/>
-      </w:pPr>
+      <w:pPr/>
     </w:pPrDefault>
   </w:docDefaults>
   <w:latentStyles w:defLockedState="0" w:defUIPriority="99" w:defSemiHidden="0" w:defUnhideWhenUsed="0" w:defQFormat="0" w:count="371">
     <w:lsdException w:name="Normal" w:uiPriority="0" w:qFormat="1"/>
     <w:lsdException w:name="heading 1" w:uiPriority="9" w:qFormat="1"/>
-    <w:lsdException w:name="heading 2" w:semiHidden="1" w:uiPriority="9" w:unhideWhenUsed="1" w:qFormat="1"/>
-    <w:lsdException w:name="heading 3" w:semiHidden="1" w:uiPriority="9" w:unhideWhenUsed="1" w:qFormat="1"/>
-    <w:lsdException w:name="heading 4" w:semiHidden="1" w:uiPriority="9" w:unhideWhenUsed="1" w:qFormat="1"/>
-    <w:lsdException w:name="heading 5" w:semiHidden="1" w:uiPriority="9" w:unhideWhenUsed="1" w:qFormat="1"/>
-    <w:lsdException w:name="heading 6" w:semiHidden="1" w:uiPriority="9" w:unhideWhenUsed="1" w:qFormat="1"/>
-    <w:lsdException w:name="heading 7" w:semiHidden="1" w:uiPriority="9" w:unhideWhenUsed="1" w:qFormat="1"/>
-    <w:lsdException w:name="heading 8" w:semiHidden="1" w:uiPriority="9" w:unhideWhenUsed="1" w:qFormat="1"/>
-    <w:lsdException w:name="heading 9" w:semiHidden="1" w:uiPriority="9" w:unhideWhenUsed="1" w:qFormat="1"/>
+    <w:lsdException w:name="heading 2" w:uiPriority="9" w:semiHidden="1" w:unhideWhenUsed="1" w:qFormat="1"/>
+    <w:lsdException w:name="heading 3" w:uiPriority="9" w:semiHidden="1" w:unhideWhenUsed="1" w:qFormat="1"/>
+    <w:lsdException w:name="heading 4" w:uiPriority="9" w:semiHidden="1" w:unhideWhenUsed="1" w:qFormat="1"/>
+    <w:lsdException w:name="heading 5" w:uiPriority="9" w:semiHidden="1" w:unhideWhenUsed="1" w:qFormat="1"/>
+    <w:lsdException w:name="heading 6" w:uiPriority="9" w:semiHidden="1" w:unhideWhenUsed="1" w:qFormat="1"/>
+    <w:lsdException w:name="heading 7" w:uiPriority="9" w:semiHidden="1" w:unhideWhenUsed="1" w:qFormat="1"/>
+    <w:lsdException w:name="heading 8" w:uiPriority="9" w:semiHidden="1" w:unhideWhenUsed="1" w:qFormat="1"/>
+    <w:lsdException w:name="heading 9" w:uiPriority="9" w:semiHidden="1" w:unhideWhenUsed="1" w:qFormat="1"/>
     <w:lsdException w:name="index 1" w:semiHidden="1" w:unhideWhenUsed="1"/>
     <w:lsdException w:name="index 2" w:semiHidden="1" w:unhideWhenUsed="1"/>
     <w:lsdException w:name="index 3" w:semiHidden="1" w:unhideWhenUsed="1"/>
@@ -247,22 +262,22 @@
     <w:lsdException w:name="index 7" w:semiHidden="1" w:unhideWhenUsed="1"/>
     <w:lsdException w:name="index 8" w:semiHidden="1" w:unhideWhenUsed="1"/>
     <w:lsdException w:name="index 9" w:semiHidden="1" w:unhideWhenUsed="1"/>
-    <w:lsdException w:name="toc 1" w:semiHidden="1" w:uiPriority="39" w:unhideWhenUsed="1"/>
-    <w:lsdException w:name="toc 2" w:semiHidden="1" w:uiPriority="39" w:unhideWhenUsed="1"/>
-    <w:lsdException w:name="toc 3" w:semiHidden="1" w:uiPriority="39" w:unhideWhenUsed="1"/>
-    <w:lsdException w:name="toc 4" w:semiHidden="1" w:uiPriority="39" w:unhideWhenUsed="1"/>
-    <w:lsdException w:name="toc 5" w:semiHidden="1" w:uiPriority="39" w:unhideWhenUsed="1"/>
-    <w:lsdException w:name="toc 6" w:semiHidden="1" w:uiPriority="39" w:unhideWhenUsed="1"/>
-    <w:lsdException w:name="toc 7" w:semiHidden="1" w:uiPriority="39" w:unhideWhenUsed="1"/>
-    <w:lsdException w:name="toc 8" w:semiHidden="1" w:uiPriority="39" w:unhideWhenUsed="1"/>
-    <w:lsdException w:name="toc 9" w:semiHidden="1" w:uiPriority="39" w:unhideWhenUsed="1"/>
+    <w:lsdException w:name="toc 1" w:uiPriority="39" w:semiHidden="1" w:unhideWhenUsed="1"/>
+    <w:lsdException w:name="toc 2" w:uiPriority="39" w:semiHidden="1" w:unhideWhenUsed="1"/>
+    <w:lsdException w:name="toc 3" w:uiPriority="39" w:semiHidden="1" w:unhideWhenUsed="1"/>
+    <w:lsdException w:name="toc 4" w:uiPriority="39" w:semiHidden="1" w:unhideWhenUsed="1"/>
+    <w:lsdException w:name="toc 5" w:uiPriority="39" w:semiHidden="1" w:unhideWhenUsed="1"/>
+    <w:lsdException w:name="toc 6" w:uiPriority="39" w:semiHidden="1" w:unhideWhenUsed="1"/>
+    <w:lsdException w:name="toc 7" w:uiPriority="39" w:semiHidden="1" w:unhideWhenUsed="1"/>
+    <w:lsdException w:name="toc 8" w:uiPriority="39" w:semiHidden="1" w:unhideWhenUsed="1"/>
+    <w:lsdException w:name="toc 9" w:uiPriority="39" w:semiHidden="1" w:unhideWhenUsed="1"/>
     <w:lsdException w:name="Normal Indent" w:semiHidden="1" w:unhideWhenUsed="1"/>
     <w:lsdException w:name="footnote text" w:semiHidden="1" w:unhideWhenUsed="1"/>
     <w:lsdException w:name="annotation text" w:semiHidden="1" w:unhideWhenUsed="1"/>
     <w:lsdException w:name="header" w:semiHidden="1" w:unhideWhenUsed="1"/>
     <w:lsdException w:name="footer" w:semiHidden="1" w:unhideWhenUsed="1"/>
     <w:lsdException w:name="index heading" w:semiHidden="1" w:unhideWhenUsed="1"/>
-    <w:lsdException w:name="caption" w:semiHidden="1" w:uiPriority="35" w:unhideWhenUsed="1" w:qFormat="1"/>
+    <w:lsdException w:name="caption" w:uiPriority="35" w:semiHidden="1" w:unhideWhenUsed="1" w:qFormat="1"/>
     <w:lsdException w:name="table of figures" w:semiHidden="1" w:unhideWhenUsed="1"/>
     <w:lsdException w:name="envelope address" w:semiHidden="1" w:unhideWhenUsed="1"/>
     <w:lsdException w:name="envelope return" w:semiHidden="1" w:unhideWhenUsed="1"/>
@@ -293,7 +308,7 @@
     <w:lsdException w:name="Title" w:uiPriority="10" w:qFormat="1"/>
     <w:lsdException w:name="Closing" w:semiHidden="1" w:unhideWhenUsed="1"/>
     <w:lsdException w:name="Signature" w:semiHidden="1" w:unhideWhenUsed="1"/>
-    <w:lsdException w:name="Default Paragraph Font" w:semiHidden="1" w:uiPriority="1" w:unhideWhenUsed="1"/>
+    <w:lsdException w:name="Default Paragraph Font" w:uiPriority="1" w:semiHidden="1" w:unhideWhenUsed="1"/>
     <w:lsdException w:name="Body Text" w:semiHidden="1" w:unhideWhenUsed="1"/>
     <w:lsdException w:name="Body Text Indent" w:semiHidden="1" w:unhideWhenUsed="1"/>
     <w:lsdException w:name="List Continue" w:semiHidden="1" w:unhideWhenUsed="1"/>
@@ -493,8 +508,8 @@
     <w:lsdException w:name="Subtle Reference" w:uiPriority="31" w:qFormat="1"/>
     <w:lsdException w:name="Intense Reference" w:uiPriority="32" w:qFormat="1"/>
     <w:lsdException w:name="Book Title" w:uiPriority="33" w:qFormat="1"/>
-    <w:lsdException w:name="Bibliography" w:semiHidden="1" w:uiPriority="37" w:unhideWhenUsed="1"/>
-    <w:lsdException w:name="TOC Heading" w:semiHidden="1" w:uiPriority="39" w:unhideWhenUsed="1" w:qFormat="1"/>
+    <w:lsdException w:name="Bibliography" w:uiPriority="37" w:semiHidden="1" w:unhideWhenUsed="1"/>
+    <w:lsdException w:name="TOC Heading" w:uiPriority="39" w:semiHidden="1" w:unhideWhenUsed="1" w:qFormat="1"/>
     <w:lsdException w:name="Plain Table 1" w:uiPriority="41"/>
     <w:lsdException w:name="Plain Table 2" w:uiPriority="42"/>
     <w:lsdException w:name="Plain Table 3" w:uiPriority="43"/>
@@ -600,15 +615,31 @@
     <w:lsdException w:name="List Table 6 Colorful Accent 6" w:uiPriority="51"/>
     <w:lsdException w:name="List Table 7 Colorful Accent 6" w:uiPriority="52"/>
   </w:latentStyles>
-  <w:style w:type="paragraph" w:default="1" w:styleId="Normal">
+  <w:style w:type="paragraph" w:styleId="Normal" w:default="1">
     <w:name w:val="Normal"/>
+    <w:qFormat/>
+    <w:pPr>
+      <w:widowControl/>
+      <w:bidi w:val="0"/>
+      <w:spacing w:lineRule="auto" w:line="276"/>
+      <w:jc w:val="left"/>
+    </w:pPr>
+    <w:rPr>
+      <w:rFonts w:ascii="Arial" w:hAnsi="Arial" w:eastAsia="Arial" w:cs="Arial"/>
+      <w:color w:val="auto"/>
+      <w:kern w:val="0"/>
+      <w:sz w:val="22"/>
+      <w:szCs w:val="22"/>
+      <w:lang w:val="pt-BR" w:eastAsia="pt-BR" w:bidi="ar-SA"/>
+    </w:rPr>
   </w:style>
   <w:style w:type="paragraph" w:styleId="Ttulo1">
-    <w:name w:val="heading 1"/>
+    <w:name w:val="Heading 1"/>
     <w:basedOn w:val="Normal"/>
     <w:next w:val="Normal"/>
-    <w:pPr>
-      <w:keepNext/>
+    <w:qFormat/>
+    <w:pPr>
+      <w:keepNext w:val="true"/>
       <w:keepLines/>
       <w:spacing w:before="400" w:after="120"/>
       <w:outlineLvl w:val="0"/>
@@ -619,11 +650,12 @@
     </w:rPr>
   </w:style>
   <w:style w:type="paragraph" w:styleId="Ttulo2">
-    <w:name w:val="heading 2"/>
+    <w:name w:val="Heading 2"/>
     <w:basedOn w:val="Normal"/>
     <w:next w:val="Normal"/>
-    <w:pPr>
-      <w:keepNext/>
+    <w:qFormat/>
+    <w:pPr>
+      <w:keepNext w:val="true"/>
       <w:keepLines/>
       <w:spacing w:before="360" w:after="120"/>
       <w:outlineLvl w:val="1"/>
@@ -634,11 +666,12 @@
     </w:rPr>
   </w:style>
   <w:style w:type="paragraph" w:styleId="Ttulo3">
-    <w:name w:val="heading 3"/>
+    <w:name w:val="Heading 3"/>
     <w:basedOn w:val="Normal"/>
     <w:next w:val="Normal"/>
-    <w:pPr>
-      <w:keepNext/>
+    <w:qFormat/>
+    <w:pPr>
+      <w:keepNext w:val="true"/>
       <w:keepLines/>
       <w:spacing w:before="320" w:after="80"/>
       <w:outlineLvl w:val="2"/>
@@ -650,11 +683,12 @@
     </w:rPr>
   </w:style>
   <w:style w:type="paragraph" w:styleId="Ttulo4">
-    <w:name w:val="heading 4"/>
+    <w:name w:val="Heading 4"/>
     <w:basedOn w:val="Normal"/>
     <w:next w:val="Normal"/>
-    <w:pPr>
-      <w:keepNext/>
+    <w:qFormat/>
+    <w:pPr>
+      <w:keepNext w:val="true"/>
       <w:keepLines/>
       <w:spacing w:before="280" w:after="80"/>
       <w:outlineLvl w:val="3"/>
@@ -666,11 +700,12 @@
     </w:rPr>
   </w:style>
   <w:style w:type="paragraph" w:styleId="Ttulo5">
-    <w:name w:val="heading 5"/>
+    <w:name w:val="Heading 5"/>
     <w:basedOn w:val="Normal"/>
     <w:next w:val="Normal"/>
-    <w:pPr>
-      <w:keepNext/>
+    <w:qFormat/>
+    <w:pPr>
+      <w:keepNext w:val="true"/>
       <w:keepLines/>
       <w:spacing w:before="240" w:after="80"/>
       <w:outlineLvl w:val="4"/>
@@ -680,11 +715,12 @@
     </w:rPr>
   </w:style>
   <w:style w:type="paragraph" w:styleId="Ttulo6">
-    <w:name w:val="heading 6"/>
+    <w:name w:val="Heading 6"/>
     <w:basedOn w:val="Normal"/>
     <w:next w:val="Normal"/>
-    <w:pPr>
-      <w:keepNext/>
+    <w:qFormat/>
+    <w:pPr>
+      <w:keepNext w:val="true"/>
       <w:keepLines/>
       <w:spacing w:before="240" w:after="80"/>
       <w:outlineLvl w:val="5"/>
@@ -694,11 +730,109 @@
       <w:color w:val="666666"/>
     </w:rPr>
   </w:style>
-  <w:style w:type="character" w:default="1" w:styleId="Fontepargpadro">
+  <w:style w:type="character" w:styleId="DefaultParagraphFont" w:default="1">
     <w:name w:val="Default Paragraph Font"/>
     <w:uiPriority w:val="1"/>
     <w:semiHidden/>
     <w:unhideWhenUsed/>
+    <w:qFormat/>
+    <w:rPr/>
+  </w:style>
+  <w:style w:type="paragraph" w:styleId="Ttulo">
+    <w:name w:val="Título"/>
+    <w:basedOn w:val="Normal"/>
+    <w:next w:val="Corpodetexto"/>
+    <w:qFormat/>
+    <w:pPr>
+      <w:keepNext w:val="true"/>
+      <w:spacing w:before="240" w:after="120"/>
+    </w:pPr>
+    <w:rPr>
+      <w:rFonts w:ascii="Liberation Sans" w:hAnsi="Liberation Sans" w:eastAsia="Microsoft YaHei" w:cs="Arial"/>
+      <w:sz w:val="28"/>
+      <w:szCs w:val="28"/>
+    </w:rPr>
+  </w:style>
+  <w:style w:type="paragraph" w:styleId="Corpodetexto">
+    <w:name w:val="Body Text"/>
+    <w:basedOn w:val="Normal"/>
+    <w:pPr>
+      <w:spacing w:lineRule="auto" w:line="288" w:before="0" w:after="140"/>
+    </w:pPr>
+    <w:rPr/>
+  </w:style>
+  <w:style w:type="paragraph" w:styleId="Lista">
+    <w:name w:val="List"/>
+    <w:basedOn w:val="Corpodetexto"/>
+    <w:pPr/>
+    <w:rPr>
+      <w:rFonts w:cs="Arial"/>
+    </w:rPr>
+  </w:style>
+  <w:style w:type="paragraph" w:styleId="Legenda">
+    <w:name w:val="Caption"/>
+    <w:basedOn w:val="Normal"/>
+    <w:qFormat/>
+    <w:pPr>
+      <w:suppressLineNumbers/>
+      <w:spacing w:before="120" w:after="120"/>
+    </w:pPr>
+    <w:rPr>
+      <w:rFonts w:cs="Arial"/>
+      <w:i/>
+      <w:iCs/>
+      <w:sz w:val="24"/>
+      <w:szCs w:val="24"/>
+    </w:rPr>
+  </w:style>
+  <w:style w:type="paragraph" w:styleId="Ndice">
+    <w:name w:val="Índice"/>
+    <w:basedOn w:val="Normal"/>
+    <w:qFormat/>
+    <w:pPr>
+      <w:suppressLineNumbers/>
+    </w:pPr>
+    <w:rPr>
+      <w:rFonts w:cs="Arial"/>
+    </w:rPr>
+  </w:style>
+  <w:style w:type="paragraph" w:styleId="Ttulododocumento">
+    <w:name w:val="Title"/>
+    <w:basedOn w:val="Normal"/>
+    <w:next w:val="Normal"/>
+    <w:qFormat/>
+    <w:pPr>
+      <w:keepNext w:val="true"/>
+      <w:keepLines/>
+      <w:spacing w:before="0" w:after="60"/>
+    </w:pPr>
+    <w:rPr>
+      <w:sz w:val="52"/>
+      <w:szCs w:val="52"/>
+    </w:rPr>
+  </w:style>
+  <w:style w:type="paragraph" w:styleId="Subttulo">
+    <w:name w:val="Subtitle"/>
+    <w:basedOn w:val="Normal"/>
+    <w:next w:val="Normal"/>
+    <w:qFormat/>
+    <w:pPr>
+      <w:keepNext w:val="true"/>
+      <w:keepLines/>
+      <w:spacing w:before="0" w:after="320"/>
+    </w:pPr>
+    <w:rPr>
+      <w:color w:val="666666"/>
+      <w:sz w:val="30"/>
+      <w:szCs w:val="30"/>
+    </w:rPr>
+  </w:style>
+  <w:style w:type="numbering" w:styleId="NoList" w:default="1">
+    <w:name w:val="No List"/>
+    <w:uiPriority w:val="99"/>
+    <w:semiHidden/>
+    <w:unhideWhenUsed/>
+    <w:qFormat/>
   </w:style>
   <w:style w:type="table" w:default="1" w:styleId="Tabelanormal">
     <w:name w:val="Normal Table"/>
@@ -715,12 +849,6 @@
       </w:tblCellMar>
     </w:tblPr>
   </w:style>
-  <w:style w:type="numbering" w:default="1" w:styleId="Semlista">
-    <w:name w:val="No List"/>
-    <w:uiPriority w:val="99"/>
-    <w:semiHidden/>
-    <w:unhideWhenUsed/>
-  </w:style>
   <w:style w:type="table" w:customStyle="1" w:styleId="TableNormal">
     <w:name w:val="Table Normal"/>
     <w:tblPr>
@@ -729,48 +857,6 @@
         <w:left w:w="0" w:type="dxa"/>
         <w:bottom w:w="0" w:type="dxa"/>
         <w:right w:w="0" w:type="dxa"/>
-      </w:tblCellMar>
-    </w:tblPr>
-  </w:style>
-  <w:style w:type="paragraph" w:styleId="Ttulo">
-    <w:name w:val="Title"/>
-    <w:basedOn w:val="Normal"/>
-    <w:next w:val="Normal"/>
-    <w:pPr>
-      <w:keepNext/>
-      <w:keepLines/>
-      <w:spacing w:after="60"/>
-    </w:pPr>
-    <w:rPr>
-      <w:sz w:val="52"/>
-      <w:szCs w:val="52"/>
-    </w:rPr>
-  </w:style>
-  <w:style w:type="paragraph" w:styleId="Subttulo">
-    <w:name w:val="Subtitle"/>
-    <w:basedOn w:val="Normal"/>
-    <w:next w:val="Normal"/>
-    <w:pPr>
-      <w:keepNext/>
-      <w:keepLines/>
-      <w:spacing w:after="320"/>
-    </w:pPr>
-    <w:rPr>
-      <w:color w:val="666666"/>
-      <w:sz w:val="30"/>
-      <w:szCs w:val="30"/>
-    </w:rPr>
-  </w:style>
-  <w:style w:type="table" w:customStyle="1" w:styleId="a">
-    <w:basedOn w:val="TableNormal"/>
-    <w:tblPr>
-      <w:tblStyleRowBandSize w:val="1"/>
-      <w:tblStyleColBandSize w:val="1"/>
-      <w:tblCellMar>
-        <w:top w:w="100" w:type="dxa"/>
-        <w:left w:w="100" w:type="dxa"/>
-        <w:bottom w:w="100" w:type="dxa"/>
-        <w:right w:w="100" w:type="dxa"/>
       </w:tblCellMar>
     </w:tblPr>
   </w:style>

</xml_diff>